<commit_message>
Saving work on architecture
</commit_message>
<xml_diff>
--- a/Христо Христов - Дипломна работа.docx
+++ b/Христо Христов - Дипломна работа.docx
@@ -534,6 +534,7 @@
         <w:tab/>
       </w:r>
       <w:proofErr w:type="spellStart"/>
+      <w:proofErr w:type="gramStart"/>
       <w:r>
         <w:rPr>
           <w:rFonts w:ascii="Times New Roman" w:hAnsi="Times New Roman" w:cs="Times New Roman"/>
@@ -552,6 +553,7 @@
         </w:rPr>
         <w:t>:...................</w:t>
       </w:r>
+      <w:proofErr w:type="gramEnd"/>
     </w:p>
     <w:p>
       <w:pPr>
@@ -672,6 +674,7 @@
         <w:tab/>
       </w:r>
       <w:proofErr w:type="spellStart"/>
+      <w:proofErr w:type="gramStart"/>
       <w:r>
         <w:rPr>
           <w:rFonts w:ascii="Times New Roman" w:hAnsi="Times New Roman" w:cs="Times New Roman"/>
@@ -689,6 +692,7 @@
         </w:rPr>
         <w:t>:...................</w:t>
       </w:r>
+      <w:proofErr w:type="gramEnd"/>
     </w:p>
     <w:p>
       <w:pPr>
@@ -797,6 +801,7 @@
         <w:tab/>
       </w:r>
       <w:proofErr w:type="spellStart"/>
+      <w:proofErr w:type="gramStart"/>
       <w:r>
         <w:rPr>
           <w:rFonts w:ascii="Times New Roman" w:hAnsi="Times New Roman" w:cs="Times New Roman"/>
@@ -814,6 +819,7 @@
         </w:rPr>
         <w:t>:.....................</w:t>
       </w:r>
+      <w:proofErr w:type="gramEnd"/>
     </w:p>
     <w:p>
       <w:pPr>
@@ -964,7 +970,6 @@
           <w:rFonts w:ascii="Times New Roman" w:hAnsi="Times New Roman" w:cs="Times New Roman"/>
           <w:sz w:val="28"/>
           <w:szCs w:val="28"/>
-          <w:lang w:val="bg-BG"/>
         </w:rPr>
       </w:pPr>
       <w:r>
@@ -1460,7 +1465,25 @@
           <w:b/>
           <w:color w:val="auto"/>
         </w:rPr>
-        <w:t xml:space="preserve"> на </w:t>
+        <w:t xml:space="preserve"> </w:t>
+      </w:r>
+      <w:proofErr w:type="spellStart"/>
+      <w:r>
+        <w:rPr>
+          <w:rFonts w:ascii="Times New Roman" w:hAnsi="Times New Roman" w:cs="Times New Roman"/>
+          <w:b/>
+          <w:color w:val="auto"/>
+        </w:rPr>
+        <w:t>на</w:t>
+      </w:r>
+      <w:proofErr w:type="spellEnd"/>
+      <w:r>
+        <w:rPr>
+          <w:rFonts w:ascii="Times New Roman" w:hAnsi="Times New Roman" w:cs="Times New Roman"/>
+          <w:b/>
+          <w:color w:val="auto"/>
+        </w:rPr>
+        <w:t xml:space="preserve"> </w:t>
       </w:r>
       <w:proofErr w:type="spellStart"/>
       <w:r>
@@ -1893,8 +1916,6 @@
           <w:szCs w:val="28"/>
         </w:rPr>
       </w:pPr>
-      <w:bookmarkStart w:id="3" w:name="_GoBack"/>
-      <w:bookmarkEnd w:id="3"/>
     </w:p>
     <w:p>
       <w:pPr>
@@ -2246,14 +2267,34 @@
           <w:sz w:val="28"/>
           <w:szCs w:val="28"/>
         </w:rPr>
-        <w:t>&lt;V,E&gt;</w:t>
-      </w:r>
+        <w:t>&lt;</w:t>
+      </w:r>
+      <w:proofErr w:type="gramStart"/>
       <w:r>
         <w:rPr>
           <w:rFonts w:ascii="Times New Roman" w:hAnsi="Times New Roman" w:cs="Times New Roman"/>
           <w:i/>
           <w:sz w:val="28"/>
           <w:szCs w:val="28"/>
+        </w:rPr>
+        <w:t>V,E</w:t>
+      </w:r>
+      <w:proofErr w:type="gramEnd"/>
+      <w:r>
+        <w:rPr>
+          <w:rFonts w:ascii="Times New Roman" w:hAnsi="Times New Roman" w:cs="Times New Roman"/>
+          <w:i/>
+          <w:sz w:val="28"/>
+          <w:szCs w:val="28"/>
+        </w:rPr>
+        <w:t>&gt;</w:t>
+      </w:r>
+      <w:r>
+        <w:rPr>
+          <w:rFonts w:ascii="Times New Roman" w:hAnsi="Times New Roman" w:cs="Times New Roman"/>
+          <w:i/>
+          <w:sz w:val="28"/>
+          <w:szCs w:val="28"/>
           <w:lang w:val="bg-BG"/>
         </w:rPr>
         <w:t xml:space="preserve"> </w:t>
@@ -2375,7 +2416,7 @@
           <w:color w:val="auto"/>
         </w:rPr>
       </w:pPr>
-      <w:bookmarkStart w:id="4" w:name="_Toc484431605"/>
+      <w:bookmarkStart w:id="3" w:name="_Toc484431605"/>
       <w:proofErr w:type="spellStart"/>
       <w:r>
         <w:rPr>
@@ -2411,7 +2452,7 @@
           <w:b/>
           <w:color w:val="auto"/>
         </w:rPr>
-        <w:t xml:space="preserve"> на </w:t>
+        <w:t xml:space="preserve"> </w:t>
       </w:r>
       <w:proofErr w:type="spellStart"/>
       <w:r>
@@ -2420,6 +2461,24 @@
           <w:b/>
           <w:color w:val="auto"/>
         </w:rPr>
+        <w:t>на</w:t>
+      </w:r>
+      <w:proofErr w:type="spellEnd"/>
+      <w:r>
+        <w:rPr>
+          <w:rFonts w:ascii="Times New Roman" w:hAnsi="Times New Roman" w:cs="Times New Roman"/>
+          <w:b/>
+          <w:color w:val="auto"/>
+        </w:rPr>
+        <w:t xml:space="preserve"> </w:t>
+      </w:r>
+      <w:proofErr w:type="spellStart"/>
+      <w:r>
+        <w:rPr>
+          <w:rFonts w:ascii="Times New Roman" w:hAnsi="Times New Roman" w:cs="Times New Roman"/>
+          <w:b/>
+          <w:color w:val="auto"/>
+        </w:rPr>
         <w:t>платформа</w:t>
       </w:r>
       <w:proofErr w:type="spellEnd"/>
@@ -2483,15 +2542,6 @@
           <w:b/>
           <w:color w:val="auto"/>
         </w:rPr>
-        <w:t xml:space="preserve"> на</w:t>
-      </w:r>
-      <w:r>
-        <w:rPr>
-          <w:rFonts w:ascii="Times New Roman" w:hAnsi="Times New Roman" w:cs="Times New Roman"/>
-          <w:b/>
-          <w:color w:val="auto"/>
-          <w:lang w:val="bg-BG"/>
-        </w:rPr>
         <w:t xml:space="preserve"> </w:t>
       </w:r>
       <w:proofErr w:type="spellStart"/>
@@ -2501,6 +2551,25 @@
           <w:b/>
           <w:color w:val="auto"/>
         </w:rPr>
+        <w:t>на</w:t>
+      </w:r>
+      <w:proofErr w:type="spellEnd"/>
+      <w:r>
+        <w:rPr>
+          <w:rFonts w:ascii="Times New Roman" w:hAnsi="Times New Roman" w:cs="Times New Roman"/>
+          <w:b/>
+          <w:color w:val="auto"/>
+          <w:lang w:val="bg-BG"/>
+        </w:rPr>
+        <w:t xml:space="preserve"> </w:t>
+      </w:r>
+      <w:proofErr w:type="spellStart"/>
+      <w:r>
+        <w:rPr>
+          <w:rFonts w:ascii="Times New Roman" w:hAnsi="Times New Roman" w:cs="Times New Roman"/>
+          <w:b/>
+          <w:color w:val="auto"/>
+        </w:rPr>
         <w:t>ултразвукова</w:t>
       </w:r>
       <w:proofErr w:type="spellEnd"/>
@@ -2557,33 +2626,143 @@
         </w:rPr>
         <w:t>позициониране</w:t>
       </w:r>
-      <w:bookmarkEnd w:id="4"/>
+      <w:bookmarkEnd w:id="3"/>
       <w:proofErr w:type="spellEnd"/>
+      <w:r>
+        <w:rPr>
+          <w:rFonts w:ascii="Times New Roman" w:hAnsi="Times New Roman" w:cs="Times New Roman"/>
+          <w:b/>
+          <w:color w:val="auto"/>
+        </w:rPr>
+        <w:br/>
+      </w:r>
+    </w:p>
+    <w:p>
+      <w:pPr>
+        <w:pStyle w:val="1"/>
+        <w:jc w:val="center"/>
+      </w:pPr>
+      <w:proofErr w:type="spellStart"/>
+      <w:r>
+        <w:t>Архитектурата</w:t>
+      </w:r>
+      <w:proofErr w:type="spellEnd"/>
+      <w:r>
+        <w:t xml:space="preserve"> </w:t>
+      </w:r>
+      <w:proofErr w:type="spellStart"/>
+      <w:r>
+        <w:t>на</w:t>
+      </w:r>
+      <w:proofErr w:type="spellEnd"/>
+      <w:r>
+        <w:t xml:space="preserve"> </w:t>
+      </w:r>
+      <w:proofErr w:type="spellStart"/>
+      <w:r>
+        <w:t>софтуерната</w:t>
+      </w:r>
+      <w:proofErr w:type="spellEnd"/>
+      <w:r>
+        <w:t xml:space="preserve"> </w:t>
+      </w:r>
+      <w:r>
+        <w:rPr>
+          <w:lang w:val="bg-BG"/>
+        </w:rPr>
+        <w:t>програма</w:t>
+      </w:r>
+      <w:r>
+        <w:br/>
+      </w:r>
     </w:p>
     <w:p>
       <w:pPr>
         <w:pStyle w:val="a6"/>
         <w:numPr>
           <w:ilvl w:val="0"/>
-          <w:numId w:val="3"/>
+          <w:numId w:val="11"/>
         </w:numPr>
         <w:rPr>
           <w:rFonts w:ascii="Times New Roman" w:hAnsi="Times New Roman" w:cs="Times New Roman"/>
           <w:sz w:val="28"/>
           <w:szCs w:val="28"/>
-          <w:highlight w:val="yellow"/>
-          <w:lang w:val="bg-BG"/>
-        </w:rPr>
-      </w:pPr>
-      <w:r>
-        <w:rPr>
-          <w:rFonts w:ascii="Times New Roman" w:hAnsi="Times New Roman" w:cs="Times New Roman"/>
-          <w:sz w:val="28"/>
-          <w:szCs w:val="28"/>
-          <w:highlight w:val="yellow"/>
-          <w:lang w:val="bg-BG"/>
-        </w:rPr>
-        <w:t>Тук се описва работата по софтуерното приложение.</w:t>
+          <w:lang w:val="bg-BG"/>
+        </w:rPr>
+      </w:pPr>
+      <w:r>
+        <w:rPr>
+          <w:rFonts w:ascii="Times New Roman" w:hAnsi="Times New Roman" w:cs="Times New Roman"/>
+          <w:sz w:val="28"/>
+          <w:szCs w:val="28"/>
+        </w:rPr>
+        <w:t xml:space="preserve">Feed </w:t>
+      </w:r>
+      <w:r>
+        <w:rPr>
+          <w:rFonts w:ascii="Times New Roman" w:hAnsi="Times New Roman" w:cs="Times New Roman"/>
+          <w:sz w:val="28"/>
+          <w:szCs w:val="28"/>
+          <w:lang w:val="bg-BG"/>
+        </w:rPr>
+        <w:t xml:space="preserve">– модул, който има за отговорност да захранва с данни останалите модули с граф, който за всяка точка съдържа </w:t>
+      </w:r>
+      <w:proofErr w:type="spellStart"/>
+      <w:r>
+        <w:rPr>
+          <w:rFonts w:ascii="Times New Roman" w:hAnsi="Times New Roman" w:cs="Times New Roman"/>
+          <w:sz w:val="28"/>
+          <w:szCs w:val="28"/>
+          <w:lang w:val="bg-BG"/>
+        </w:rPr>
+        <w:t>разстояниято</w:t>
+      </w:r>
+      <w:proofErr w:type="spellEnd"/>
+      <w:r>
+        <w:rPr>
+          <w:rFonts w:ascii="Times New Roman" w:hAnsi="Times New Roman" w:cs="Times New Roman"/>
+          <w:sz w:val="28"/>
+          <w:szCs w:val="28"/>
+          <w:lang w:val="bg-BG"/>
+        </w:rPr>
+        <w:t xml:space="preserve"> между точката и всички останали точки. Ако разстоянието между две точки не може да бъде измерено то тогава разстоянието се означава с специален флаг поле, което е дефинирано като </w:t>
+      </w:r>
+      <w:r>
+        <w:rPr>
+          <w:rFonts w:ascii="Times New Roman" w:hAnsi="Times New Roman" w:cs="Times New Roman"/>
+          <w:i/>
+          <w:sz w:val="28"/>
+          <w:szCs w:val="28"/>
+        </w:rPr>
+        <w:t>-</w:t>
+      </w:r>
+      <w:r>
+        <w:rPr>
+          <w:rFonts w:ascii="Times New Roman" w:hAnsi="Times New Roman" w:cs="Times New Roman"/>
+          <w:i/>
+          <w:sz w:val="28"/>
+          <w:szCs w:val="28"/>
+          <w:lang w:val="bg-BG"/>
+        </w:rPr>
+        <w:t>безкрайност</w:t>
+      </w:r>
+      <w:r>
+        <w:rPr>
+          <w:rFonts w:ascii="Times New Roman" w:hAnsi="Times New Roman" w:cs="Times New Roman"/>
+          <w:sz w:val="28"/>
+          <w:szCs w:val="28"/>
+          <w:lang w:val="bg-BG"/>
+        </w:rPr>
+        <w:t>.</w:t>
+      </w:r>
+      <w:r>
+        <w:rPr>
+          <w:rFonts w:ascii="Times New Roman" w:hAnsi="Times New Roman" w:cs="Times New Roman"/>
+          <w:sz w:val="28"/>
+          <w:szCs w:val="28"/>
+          <w:lang w:val="bg-BG"/>
+        </w:rPr>
+        <w:br/>
       </w:r>
     </w:p>
     <w:p>
@@ -2591,42 +2770,415 @@
         <w:pStyle w:val="a6"/>
         <w:numPr>
           <w:ilvl w:val="0"/>
-          <w:numId w:val="3"/>
+          <w:numId w:val="11"/>
         </w:numPr>
         <w:rPr>
           <w:rFonts w:ascii="Times New Roman" w:hAnsi="Times New Roman" w:cs="Times New Roman"/>
           <w:sz w:val="28"/>
           <w:szCs w:val="28"/>
-        </w:rPr>
-      </w:pPr>
-      <w:r>
-        <w:rPr>
-          <w:rFonts w:ascii="Times New Roman" w:hAnsi="Times New Roman" w:cs="Times New Roman"/>
-          <w:sz w:val="28"/>
-          <w:szCs w:val="28"/>
           <w:highlight w:val="yellow"/>
           <w:lang w:val="bg-BG"/>
         </w:rPr>
-        <w:t>След което се прилагат снимки от неговата работа</w:t>
-      </w:r>
-      <w:r>
-        <w:rPr>
-          <w:rFonts w:ascii="Times New Roman" w:hAnsi="Times New Roman" w:cs="Times New Roman"/>
-          <w:sz w:val="28"/>
-          <w:szCs w:val="28"/>
-          <w:lang w:val="bg-BG"/>
-        </w:rPr>
-        <w:t>.</w:t>
-      </w:r>
-    </w:p>
-    <w:p>
-      <w:pPr>
-        <w:rPr>
-          <w:rFonts w:ascii="Times New Roman" w:hAnsi="Times New Roman" w:cs="Times New Roman"/>
-          <w:sz w:val="28"/>
-          <w:szCs w:val="28"/>
-        </w:rPr>
-      </w:pPr>
+      </w:pPr>
+      <w:r>
+        <w:rPr>
+          <w:rFonts w:ascii="Times New Roman" w:hAnsi="Times New Roman" w:cs="Times New Roman"/>
+          <w:sz w:val="28"/>
+          <w:szCs w:val="28"/>
+        </w:rPr>
+        <w:t xml:space="preserve">Graph Parser – </w:t>
+      </w:r>
+      <w:r>
+        <w:rPr>
+          <w:rFonts w:ascii="Times New Roman" w:hAnsi="Times New Roman" w:cs="Times New Roman"/>
+          <w:sz w:val="28"/>
+          <w:szCs w:val="28"/>
+          <w:lang w:val="bg-BG"/>
+        </w:rPr>
+        <w:t xml:space="preserve">модул, който има за цел да обработи информацията, която </w:t>
+      </w:r>
+      <w:r>
+        <w:rPr>
+          <w:rFonts w:ascii="Times New Roman" w:hAnsi="Times New Roman" w:cs="Times New Roman"/>
+          <w:sz w:val="28"/>
+          <w:szCs w:val="28"/>
+        </w:rPr>
+        <w:t xml:space="preserve">‘Feed’ </w:t>
+      </w:r>
+      <w:proofErr w:type="spellStart"/>
+      <w:r>
+        <w:rPr>
+          <w:rFonts w:ascii="Times New Roman" w:hAnsi="Times New Roman" w:cs="Times New Roman"/>
+          <w:sz w:val="28"/>
+          <w:szCs w:val="28"/>
+        </w:rPr>
+        <w:t>модулът</w:t>
+      </w:r>
+      <w:proofErr w:type="spellEnd"/>
+      <w:r>
+        <w:rPr>
+          <w:rFonts w:ascii="Times New Roman" w:hAnsi="Times New Roman" w:cs="Times New Roman"/>
+          <w:sz w:val="28"/>
+          <w:szCs w:val="28"/>
+        </w:rPr>
+        <w:t xml:space="preserve"> </w:t>
+      </w:r>
+      <w:proofErr w:type="spellStart"/>
+      <w:r>
+        <w:rPr>
+          <w:rFonts w:ascii="Times New Roman" w:hAnsi="Times New Roman" w:cs="Times New Roman"/>
+          <w:sz w:val="28"/>
+          <w:szCs w:val="28"/>
+        </w:rPr>
+        <w:t>изпраща</w:t>
+      </w:r>
+      <w:proofErr w:type="spellEnd"/>
+      <w:r>
+        <w:rPr>
+          <w:rFonts w:ascii="Times New Roman" w:hAnsi="Times New Roman" w:cs="Times New Roman"/>
+          <w:sz w:val="28"/>
+          <w:szCs w:val="28"/>
+        </w:rPr>
+        <w:t xml:space="preserve"> и </w:t>
+      </w:r>
+      <w:proofErr w:type="spellStart"/>
+      <w:r>
+        <w:rPr>
+          <w:rFonts w:ascii="Times New Roman" w:hAnsi="Times New Roman" w:cs="Times New Roman"/>
+          <w:sz w:val="28"/>
+          <w:szCs w:val="28"/>
+        </w:rPr>
+        <w:t>да</w:t>
+      </w:r>
+      <w:proofErr w:type="spellEnd"/>
+      <w:r>
+        <w:rPr>
+          <w:rFonts w:ascii="Times New Roman" w:hAnsi="Times New Roman" w:cs="Times New Roman"/>
+          <w:sz w:val="28"/>
+          <w:szCs w:val="28"/>
+        </w:rPr>
+        <w:t xml:space="preserve"> я </w:t>
+      </w:r>
+      <w:proofErr w:type="spellStart"/>
+      <w:r>
+        <w:rPr>
+          <w:rFonts w:ascii="Times New Roman" w:hAnsi="Times New Roman" w:cs="Times New Roman"/>
+          <w:sz w:val="28"/>
+          <w:szCs w:val="28"/>
+        </w:rPr>
+        <w:t>трансформира</w:t>
+      </w:r>
+      <w:proofErr w:type="spellEnd"/>
+      <w:r>
+        <w:rPr>
+          <w:rFonts w:ascii="Times New Roman" w:hAnsi="Times New Roman" w:cs="Times New Roman"/>
+          <w:sz w:val="28"/>
+          <w:szCs w:val="28"/>
+          <w:lang w:val="bg-BG"/>
+        </w:rPr>
+        <w:t xml:space="preserve"> в друг граф – който </w:t>
+      </w:r>
+      <w:r>
+        <w:rPr>
+          <w:rFonts w:ascii="Times New Roman" w:hAnsi="Times New Roman" w:cs="Times New Roman"/>
+          <w:sz w:val="28"/>
+          <w:szCs w:val="28"/>
+          <w:lang w:val="bg-BG"/>
+        </w:rPr>
+        <w:t xml:space="preserve">държи информацията във върхове и дъги. </w:t>
+      </w:r>
+      <w:r>
+        <w:rPr>
+          <w:rFonts w:ascii="Times New Roman" w:hAnsi="Times New Roman" w:cs="Times New Roman"/>
+          <w:sz w:val="28"/>
+          <w:szCs w:val="28"/>
+          <w:lang w:val="bg-BG"/>
+        </w:rPr>
+        <w:t xml:space="preserve">Върховете и </w:t>
+      </w:r>
+      <w:r>
+        <w:rPr>
+          <w:rFonts w:ascii="Times New Roman" w:hAnsi="Times New Roman" w:cs="Times New Roman"/>
+          <w:sz w:val="28"/>
+          <w:szCs w:val="28"/>
+          <w:lang w:val="bg-BG"/>
+        </w:rPr>
+        <w:br/>
+        <w:t>дъгите съдържат информация, която помага за визуализацията на графа в 3</w:t>
+      </w:r>
+      <w:r>
+        <w:rPr>
+          <w:rFonts w:ascii="Times New Roman" w:hAnsi="Times New Roman" w:cs="Times New Roman"/>
+          <w:sz w:val="28"/>
+          <w:szCs w:val="28"/>
+        </w:rPr>
+        <w:t>D.</w:t>
+      </w:r>
+      <w:r>
+        <w:rPr>
+          <w:rFonts w:ascii="Times New Roman" w:hAnsi="Times New Roman" w:cs="Times New Roman"/>
+          <w:sz w:val="28"/>
+          <w:szCs w:val="28"/>
+        </w:rPr>
+        <w:br/>
+      </w:r>
+    </w:p>
+    <w:p>
+      <w:pPr>
+        <w:pStyle w:val="a6"/>
+        <w:numPr>
+          <w:ilvl w:val="0"/>
+          <w:numId w:val="11"/>
+        </w:numPr>
+        <w:rPr>
+          <w:rFonts w:ascii="Times New Roman" w:hAnsi="Times New Roman" w:cs="Times New Roman"/>
+          <w:sz w:val="28"/>
+          <w:szCs w:val="28"/>
+          <w:highlight w:val="yellow"/>
+          <w:lang w:val="bg-BG"/>
+        </w:rPr>
+      </w:pPr>
+      <w:r>
+        <w:rPr>
+          <w:rFonts w:ascii="Times New Roman" w:hAnsi="Times New Roman" w:cs="Times New Roman"/>
+          <w:sz w:val="28"/>
+          <w:szCs w:val="28"/>
+        </w:rPr>
+        <w:t xml:space="preserve">Graph Coordinator – </w:t>
+      </w:r>
+      <w:r>
+        <w:rPr>
+          <w:rFonts w:ascii="Times New Roman" w:hAnsi="Times New Roman" w:cs="Times New Roman"/>
+          <w:sz w:val="28"/>
+          <w:szCs w:val="28"/>
+          <w:lang w:val="bg-BG"/>
+        </w:rPr>
+        <w:t>модул, който има за цел да определи -координатите в пространството на всички обекти, които се съдържат в графа, който се получава в резултат на стъпка 2 (</w:t>
+      </w:r>
+      <w:r>
+        <w:rPr>
+          <w:rFonts w:ascii="Times New Roman" w:hAnsi="Times New Roman" w:cs="Times New Roman"/>
+          <w:sz w:val="28"/>
+          <w:szCs w:val="28"/>
+        </w:rPr>
+        <w:t>Graph Parser).</w:t>
+      </w:r>
+      <w:r>
+        <w:rPr>
+          <w:rFonts w:ascii="Times New Roman" w:hAnsi="Times New Roman" w:cs="Times New Roman"/>
+          <w:sz w:val="28"/>
+          <w:szCs w:val="28"/>
+          <w:lang w:val="bg-BG"/>
+        </w:rPr>
+        <w:t xml:space="preserve"> </w:t>
+      </w:r>
+      <w:proofErr w:type="spellStart"/>
+      <w:r>
+        <w:rPr>
+          <w:rFonts w:ascii="Times New Roman" w:hAnsi="Times New Roman" w:cs="Times New Roman"/>
+          <w:sz w:val="28"/>
+          <w:szCs w:val="28"/>
+        </w:rPr>
+        <w:t>Координатите</w:t>
+      </w:r>
+      <w:proofErr w:type="spellEnd"/>
+      <w:r>
+        <w:rPr>
+          <w:rFonts w:ascii="Times New Roman" w:hAnsi="Times New Roman" w:cs="Times New Roman"/>
+          <w:sz w:val="28"/>
+          <w:szCs w:val="28"/>
+        </w:rPr>
+        <w:t xml:space="preserve"> </w:t>
+      </w:r>
+      <w:proofErr w:type="spellStart"/>
+      <w:r>
+        <w:rPr>
+          <w:rFonts w:ascii="Times New Roman" w:hAnsi="Times New Roman" w:cs="Times New Roman"/>
+          <w:sz w:val="28"/>
+          <w:szCs w:val="28"/>
+        </w:rPr>
+        <w:t>се</w:t>
+      </w:r>
+      <w:proofErr w:type="spellEnd"/>
+      <w:r>
+        <w:rPr>
+          <w:rFonts w:ascii="Times New Roman" w:hAnsi="Times New Roman" w:cs="Times New Roman"/>
+          <w:sz w:val="28"/>
+          <w:szCs w:val="28"/>
+        </w:rPr>
+        <w:t xml:space="preserve"> </w:t>
+      </w:r>
+      <w:proofErr w:type="spellStart"/>
+      <w:r>
+        <w:rPr>
+          <w:rFonts w:ascii="Times New Roman" w:hAnsi="Times New Roman" w:cs="Times New Roman"/>
+          <w:sz w:val="28"/>
+          <w:szCs w:val="28"/>
+        </w:rPr>
+        <w:t>определят</w:t>
+      </w:r>
+      <w:proofErr w:type="spellEnd"/>
+      <w:r>
+        <w:rPr>
+          <w:rFonts w:ascii="Times New Roman" w:hAnsi="Times New Roman" w:cs="Times New Roman"/>
+          <w:sz w:val="28"/>
+          <w:szCs w:val="28"/>
+        </w:rPr>
+        <w:t xml:space="preserve"> </w:t>
+      </w:r>
+      <w:r>
+        <w:rPr>
+          <w:rFonts w:ascii="Times New Roman" w:hAnsi="Times New Roman" w:cs="Times New Roman"/>
+          <w:sz w:val="28"/>
+          <w:szCs w:val="28"/>
+          <w:lang w:val="bg-BG"/>
+        </w:rPr>
+        <w:t>чрез система от линейни уравнения, които считат, че началната позиция на стационарните обекти е (0,0,0) - в един от ъглите на мястото, в което ще бъдат следени обектите.</w:t>
+      </w:r>
+      <w:r>
+        <w:rPr>
+          <w:rFonts w:ascii="Times New Roman" w:hAnsi="Times New Roman" w:cs="Times New Roman"/>
+          <w:sz w:val="28"/>
+          <w:szCs w:val="28"/>
+          <w:lang w:val="bg-BG"/>
+        </w:rPr>
+        <w:br/>
+      </w:r>
+    </w:p>
+    <w:p>
+      <w:pPr>
+        <w:pStyle w:val="a6"/>
+        <w:numPr>
+          <w:ilvl w:val="0"/>
+          <w:numId w:val="11"/>
+        </w:numPr>
+        <w:jc w:val="center"/>
+        <w:rPr>
+          <w:rFonts w:ascii="Times New Roman" w:hAnsi="Times New Roman" w:cs="Times New Roman"/>
+          <w:sz w:val="28"/>
+          <w:szCs w:val="28"/>
+          <w:highlight w:val="yellow"/>
+          <w:lang w:val="bg-BG"/>
+        </w:rPr>
+      </w:pPr>
+      <w:r>
+        <w:rPr>
+          <w:rFonts w:ascii="Times New Roman" w:hAnsi="Times New Roman" w:cs="Times New Roman"/>
+          <w:sz w:val="28"/>
+          <w:szCs w:val="28"/>
+        </w:rPr>
+        <w:t>Graph Visualizer –</w:t>
+      </w:r>
+      <w:r>
+        <w:rPr>
+          <w:rFonts w:ascii="Times New Roman" w:hAnsi="Times New Roman" w:cs="Times New Roman"/>
+          <w:sz w:val="28"/>
+          <w:szCs w:val="28"/>
+          <w:lang w:val="bg-BG"/>
+        </w:rPr>
+        <w:t xml:space="preserve"> модул, който има за цел да използва графа, чиито координати са били вече определени от </w:t>
+      </w:r>
+      <w:r>
+        <w:rPr>
+          <w:rFonts w:ascii="Times New Roman" w:hAnsi="Times New Roman" w:cs="Times New Roman"/>
+          <w:sz w:val="28"/>
+          <w:szCs w:val="28"/>
+        </w:rPr>
+        <w:t xml:space="preserve">Graph Coordinator </w:t>
+      </w:r>
+      <w:r>
+        <w:rPr>
+          <w:rFonts w:ascii="Times New Roman" w:hAnsi="Times New Roman" w:cs="Times New Roman"/>
+          <w:sz w:val="28"/>
+          <w:szCs w:val="28"/>
+          <w:lang w:val="bg-BG"/>
+        </w:rPr>
+        <w:t>и да ги визуализира по удачен начин в 3 измерения.</w:t>
+      </w:r>
+    </w:p>
+    <w:p>
+      <w:pPr>
+        <w:pStyle w:val="a6"/>
+        <w:ind w:left="1080"/>
+        <w:rPr>
+          <w:rStyle w:val="20"/>
+          <w:rFonts w:ascii="Times New Roman" w:eastAsiaTheme="minorHAnsi" w:hAnsi="Times New Roman" w:cs="Times New Roman"/>
+          <w:color w:val="auto"/>
+          <w:sz w:val="28"/>
+          <w:szCs w:val="28"/>
+          <w:highlight w:val="yellow"/>
+          <w:lang w:val="bg-BG"/>
+        </w:rPr>
+      </w:pPr>
+      <w:bookmarkStart w:id="4" w:name="_GoBack"/>
+      <w:r>
+        <w:rPr>
+          <w:rFonts w:ascii="Times New Roman" w:hAnsi="Times New Roman" w:cs="Times New Roman"/>
+          <w:noProof/>
+          <w:sz w:val="28"/>
+          <w:szCs w:val="28"/>
+          <w:lang w:val="bg-BG"/>
+        </w:rPr>
+        <w:lastRenderedPageBreak/>
+        <w:drawing>
+          <wp:inline distT="0" distB="0" distL="0" distR="0">
+            <wp:extent cx="4655669" cy="2000250"/>
+            <wp:effectExtent l="0" t="0" r="0" b="0"/>
+            <wp:docPr id="2" name="Картина 2" descr="C:\Users\hrist\AppData\Local\Microsoft\Windows\INetCache\Content.Word\architurecture.png"/>
+            <wp:cNvGraphicFramePr>
+              <a:graphicFrameLocks xmlns:a="http://schemas.openxmlformats.org/drawingml/2006/main" noChangeAspect="1"/>
+            </wp:cNvGraphicFramePr>
+            <a:graphic xmlns:a="http://schemas.openxmlformats.org/drawingml/2006/main">
+              <a:graphicData uri="http://schemas.openxmlformats.org/drawingml/2006/picture">
+                <pic:pic xmlns:pic="http://schemas.openxmlformats.org/drawingml/2006/picture">
+                  <pic:nvPicPr>
+                    <pic:cNvPr id="0" name="Picture 1" descr="C:\Users\hrist\AppData\Local\Microsoft\Windows\INetCache\Content.Word\architurecture.png"/>
+                    <pic:cNvPicPr>
+                      <a:picLocks noChangeAspect="1" noChangeArrowheads="1"/>
+                    </pic:cNvPicPr>
+                  </pic:nvPicPr>
+                  <pic:blipFill>
+                    <a:blip r:embed="rId7" cstate="print">
+                      <a:extLst>
+                        <a:ext uri="{28A0092B-C50C-407E-A947-70E740481C1C}">
+                          <a14:useLocalDpi xmlns:a14="http://schemas.microsoft.com/office/drawing/2010/main" val="0"/>
+                        </a:ext>
+                      </a:extLst>
+                    </a:blip>
+                    <a:srcRect/>
+                    <a:stretch>
+                      <a:fillRect/>
+                    </a:stretch>
+                  </pic:blipFill>
+                  <pic:spPr bwMode="auto">
+                    <a:xfrm>
+                      <a:off x="0" y="0"/>
+                      <a:ext cx="4656911" cy="2000784"/>
+                    </a:xfrm>
+                    <a:prstGeom prst="rect">
+                      <a:avLst/>
+                    </a:prstGeom>
+                    <a:noFill/>
+                    <a:ln>
+                      <a:noFill/>
+                    </a:ln>
+                  </pic:spPr>
+                </pic:pic>
+              </a:graphicData>
+            </a:graphic>
+          </wp:inline>
+        </w:drawing>
+      </w:r>
+      <w:bookmarkEnd w:id="4"/>
+      <w:r>
+        <w:rPr>
+          <w:rFonts w:ascii="Times New Roman" w:hAnsi="Times New Roman" w:cs="Times New Roman"/>
+          <w:sz w:val="28"/>
+          <w:szCs w:val="28"/>
+          <w:lang w:val="bg-BG"/>
+        </w:rPr>
+        <w:br/>
+      </w:r>
       <w:r>
         <w:rPr>
           <w:rFonts w:ascii="Times New Roman" w:hAnsi="Times New Roman" w:cs="Times New Roman"/>
@@ -2634,6 +3186,52 @@
           <w:szCs w:val="28"/>
         </w:rPr>
         <w:br w:type="page"/>
+      </w:r>
+      <w:r>
+        <w:rPr>
+          <w:rStyle w:val="20"/>
+        </w:rPr>
+        <w:lastRenderedPageBreak/>
+        <w:t xml:space="preserve">Feed </w:t>
+      </w:r>
+      <w:proofErr w:type="spellStart"/>
+      <w:r>
+        <w:rPr>
+          <w:rStyle w:val="20"/>
+        </w:rPr>
+        <w:t>модул</w:t>
+      </w:r>
+      <w:proofErr w:type="spellEnd"/>
+    </w:p>
+    <w:p>
+      <w:pPr>
+        <w:ind w:left="720"/>
+        <w:rPr>
+          <w:rFonts w:ascii="Times New Roman" w:hAnsi="Times New Roman" w:cs="Times New Roman"/>
+          <w:sz w:val="28"/>
+          <w:szCs w:val="28"/>
+          <w:highlight w:val="yellow"/>
+          <w:lang w:val="bg-BG"/>
+        </w:rPr>
+      </w:pPr>
+      <w:r>
+        <w:rPr>
+          <w:rFonts w:ascii="Times New Roman" w:hAnsi="Times New Roman" w:cs="Times New Roman"/>
+          <w:sz w:val="28"/>
+          <w:szCs w:val="28"/>
+          <w:highlight w:val="yellow"/>
+        </w:rPr>
+        <w:t xml:space="preserve">Feed </w:t>
+      </w:r>
+      <w:r>
+        <w:rPr>
+          <w:rFonts w:ascii="Times New Roman" w:hAnsi="Times New Roman" w:cs="Times New Roman"/>
+          <w:sz w:val="28"/>
+          <w:szCs w:val="28"/>
+          <w:highlight w:val="yellow"/>
+          <w:lang w:val="bg-BG"/>
+        </w:rPr>
+        <w:t xml:space="preserve">модулът има за цел да </w:t>
       </w:r>
     </w:p>
     <w:p>
@@ -2653,7 +3251,6 @@
           <w:b/>
           <w:color w:val="auto"/>
         </w:rPr>
-        <w:lastRenderedPageBreak/>
         <w:t>Резултати</w:t>
       </w:r>
       <w:proofErr w:type="spellEnd"/>
@@ -4669,6 +5266,95 @@
       <w:rPr>
         <w:rFonts w:ascii="Wingdings" w:hAnsi="Wingdings" w:hint="default"/>
       </w:rPr>
+    </w:lvl>
+  </w:abstractNum>
+  <w:abstractNum w:abstractNumId="10" w15:restartNumberingAfterBreak="0">
+    <w:nsid w:val="71080BD3"/>
+    <w:multiLevelType w:val="hybridMultilevel"/>
+    <w:tmpl w:val="4FDC36DC"/>
+    <w:lvl w:ilvl="0" w:tplc="B05A12F2">
+      <w:start w:val="1"/>
+      <w:numFmt w:val="decimal"/>
+      <w:lvlText w:val="%1."/>
+      <w:lvlJc w:val="left"/>
+      <w:pPr>
+        <w:ind w:left="1080" w:hanging="360"/>
+      </w:pPr>
+      <w:rPr>
+        <w:rFonts w:hint="default"/>
+      </w:rPr>
+    </w:lvl>
+    <w:lvl w:ilvl="1" w:tplc="04090019" w:tentative="1">
+      <w:start w:val="1"/>
+      <w:numFmt w:val="lowerLetter"/>
+      <w:lvlText w:val="%2."/>
+      <w:lvlJc w:val="left"/>
+      <w:pPr>
+        <w:ind w:left="1800" w:hanging="360"/>
+      </w:pPr>
+    </w:lvl>
+    <w:lvl w:ilvl="2" w:tplc="0409001B" w:tentative="1">
+      <w:start w:val="1"/>
+      <w:numFmt w:val="lowerRoman"/>
+      <w:lvlText w:val="%3."/>
+      <w:lvlJc w:val="right"/>
+      <w:pPr>
+        <w:ind w:left="2520" w:hanging="180"/>
+      </w:pPr>
+    </w:lvl>
+    <w:lvl w:ilvl="3" w:tplc="0409000F" w:tentative="1">
+      <w:start w:val="1"/>
+      <w:numFmt w:val="decimal"/>
+      <w:lvlText w:val="%4."/>
+      <w:lvlJc w:val="left"/>
+      <w:pPr>
+        <w:ind w:left="3240" w:hanging="360"/>
+      </w:pPr>
+    </w:lvl>
+    <w:lvl w:ilvl="4" w:tplc="04090019" w:tentative="1">
+      <w:start w:val="1"/>
+      <w:numFmt w:val="lowerLetter"/>
+      <w:lvlText w:val="%5."/>
+      <w:lvlJc w:val="left"/>
+      <w:pPr>
+        <w:ind w:left="3960" w:hanging="360"/>
+      </w:pPr>
+    </w:lvl>
+    <w:lvl w:ilvl="5" w:tplc="0409001B" w:tentative="1">
+      <w:start w:val="1"/>
+      <w:numFmt w:val="lowerRoman"/>
+      <w:lvlText w:val="%6."/>
+      <w:lvlJc w:val="right"/>
+      <w:pPr>
+        <w:ind w:left="4680" w:hanging="180"/>
+      </w:pPr>
+    </w:lvl>
+    <w:lvl w:ilvl="6" w:tplc="0409000F" w:tentative="1">
+      <w:start w:val="1"/>
+      <w:numFmt w:val="decimal"/>
+      <w:lvlText w:val="%7."/>
+      <w:lvlJc w:val="left"/>
+      <w:pPr>
+        <w:ind w:left="5400" w:hanging="360"/>
+      </w:pPr>
+    </w:lvl>
+    <w:lvl w:ilvl="7" w:tplc="04090019" w:tentative="1">
+      <w:start w:val="1"/>
+      <w:numFmt w:val="lowerLetter"/>
+      <w:lvlText w:val="%8."/>
+      <w:lvlJc w:val="left"/>
+      <w:pPr>
+        <w:ind w:left="6120" w:hanging="360"/>
+      </w:pPr>
+    </w:lvl>
+    <w:lvl w:ilvl="8" w:tplc="0409001B" w:tentative="1">
+      <w:start w:val="1"/>
+      <w:numFmt w:val="lowerRoman"/>
+      <w:lvlText w:val="%9."/>
+      <w:lvlJc w:val="right"/>
+      <w:pPr>
+        <w:ind w:left="6840" w:hanging="180"/>
+      </w:pPr>
     </w:lvl>
   </w:abstractNum>
   <w:num w:numId="1">
@@ -4700,6 +5386,9 @@
   </w:num>
   <w:num w:numId="10">
     <w:abstractNumId w:val="6"/>
+  </w:num>
+  <w:num w:numId="11">
+    <w:abstractNumId w:val="10"/>
   </w:num>
 </w:numbering>
 </file>
@@ -4827,6 +5516,7 @@
     <w:lsdException w:name="HTML Sample" w:semiHidden="1" w:unhideWhenUsed="1"/>
     <w:lsdException w:name="HTML Typewriter" w:semiHidden="1" w:unhideWhenUsed="1"/>
     <w:lsdException w:name="HTML Variable" w:semiHidden="1" w:unhideWhenUsed="1"/>
+    <w:lsdException w:name="Normal Table" w:semiHidden="1" w:unhideWhenUsed="1"/>
     <w:lsdException w:name="annotation subject" w:semiHidden="1" w:unhideWhenUsed="1"/>
     <w:lsdException w:name="No List" w:semiHidden="1" w:unhideWhenUsed="1"/>
     <w:lsdException w:name="Outline List 1" w:semiHidden="1" w:unhideWhenUsed="1"/>
@@ -4871,6 +5561,7 @@
     <w:lsdException w:name="Table Professional" w:semiHidden="1" w:unhideWhenUsed="1"/>
     <w:lsdException w:name="Table Subtle 1" w:semiHidden="1" w:unhideWhenUsed="1"/>
     <w:lsdException w:name="Table Subtle 2" w:semiHidden="1" w:unhideWhenUsed="1"/>
+    <w:lsdException w:name="Table Web 1" w:semiHidden="1" w:unhideWhenUsed="1"/>
     <w:lsdException w:name="Table Web 2" w:semiHidden="1" w:unhideWhenUsed="1"/>
     <w:lsdException w:name="Table Web 3" w:semiHidden="1" w:unhideWhenUsed="1"/>
     <w:lsdException w:name="Balloon Text" w:semiHidden="1" w:unhideWhenUsed="1"/>
@@ -5145,6 +5836,7 @@
   <w:style w:type="character" w:default="1" w:styleId="a0">
     <w:name w:val="Default Paragraph Font"/>
     <w:uiPriority w:val="1"/>
+    <w:semiHidden/>
     <w:unhideWhenUsed/>
   </w:style>
   <w:style w:type="table" w:default="1" w:styleId="a1">
@@ -5528,7 +6220,7 @@
 </file>
 
 <file path=customXml/itemProps1.xml><?xml version="1.0" encoding="utf-8"?>
-<ds:datastoreItem xmlns:ds="http://schemas.openxmlformats.org/officeDocument/2006/customXml" ds:itemID="{3BED019F-98A2-41C7-B108-1A146745CD99}">
+<ds:datastoreItem xmlns:ds="http://schemas.openxmlformats.org/officeDocument/2006/customXml" ds:itemID="{1305A6D1-76CD-46F0-93BD-0F43878D6402}">
   <ds:schemaRefs>
     <ds:schemaRef ds:uri="http://schemas.openxmlformats.org/officeDocument/2006/bibliography"/>
   </ds:schemaRefs>

</xml_diff>

<commit_message>
Small change to add figure 1
</commit_message>
<xml_diff>
--- a/Христо Христов - Дипломна работа.docx
+++ b/Христо Христов - Дипломна работа.docx
@@ -853,15 +853,6 @@
         </w:rPr>
         <w:t xml:space="preserve"> картина в реално време и приложимите решения за този проблем.</w:t>
       </w:r>
-      <w:r>
-        <w:rPr>
-          <w:rFonts w:ascii="Times New Roman" w:hAnsi="Times New Roman" w:cs="Times New Roman"/>
-          <w:sz w:val="28"/>
-          <w:szCs w:val="28"/>
-          <w:lang w:val="bg-BG"/>
-        </w:rPr>
-        <w:br/>
-      </w:r>
     </w:p>
     <w:p>
       <w:pPr>
@@ -961,15 +952,6 @@
         </w:rPr>
         <w:t>визуализацията на обектите.</w:t>
       </w:r>
-      <w:r>
-        <w:rPr>
-          <w:rFonts w:ascii="Times New Roman" w:hAnsi="Times New Roman" w:cs="Times New Roman"/>
-          <w:sz w:val="28"/>
-          <w:szCs w:val="28"/>
-          <w:lang w:val="bg-BG"/>
-        </w:rPr>
-        <w:br/>
-      </w:r>
     </w:p>
     <w:p>
       <w:pPr>
@@ -1016,15 +998,6 @@
           <w:szCs w:val="28"/>
           <w:lang w:val="bg-BG"/>
         </w:rPr>
-        <w:t xml:space="preserve"> </w:t>
-      </w:r>
-      <w:r>
-        <w:rPr>
-          <w:rFonts w:ascii="Times New Roman" w:hAnsi="Times New Roman" w:cs="Times New Roman"/>
-          <w:sz w:val="28"/>
-          <w:szCs w:val="28"/>
-          <w:lang w:val="bg-BG"/>
-        </w:rPr>
         <w:t>Алгоритъм за определяне на координатите на обектите от измеренията за разстояние, които приемниците и предавателите измерват.</w:t>
       </w:r>
     </w:p>
@@ -1068,15 +1041,6 @@
         </w:rPr>
         <w:t xml:space="preserve"> на определените координати.</w:t>
       </w:r>
-      <w:r>
-        <w:rPr>
-          <w:rFonts w:ascii="Times New Roman" w:hAnsi="Times New Roman" w:cs="Times New Roman"/>
-          <w:sz w:val="28"/>
-          <w:szCs w:val="28"/>
-          <w:lang w:val="bg-BG"/>
-        </w:rPr>
-        <w:br/>
-      </w:r>
     </w:p>
     <w:p>
       <w:pPr>
@@ -1132,7 +1096,6 @@
           <w:szCs w:val="28"/>
           <w:lang w:val="bg-BG"/>
         </w:rPr>
-        <w:lastRenderedPageBreak/>
         <w:t>Работата на софтуерната програма в реални условия.</w:t>
       </w:r>
     </w:p>
@@ -1162,23 +1125,6 @@
     </w:p>
     <w:p>
       <w:pPr>
-        <w:rPr>
-          <w:rFonts w:ascii="Times New Roman" w:hAnsi="Times New Roman" w:cs="Times New Roman"/>
-          <w:sz w:val="28"/>
-          <w:szCs w:val="28"/>
-        </w:rPr>
-      </w:pPr>
-      <w:r>
-        <w:rPr>
-          <w:rFonts w:ascii="Times New Roman" w:hAnsi="Times New Roman" w:cs="Times New Roman"/>
-          <w:sz w:val="28"/>
-          <w:szCs w:val="28"/>
-        </w:rPr>
-        <w:br w:type="page"/>
-      </w:r>
-    </w:p>
-    <w:p>
-      <w:pPr>
         <w:pStyle w:val="1"/>
         <w:rPr>
           <w:rFonts w:ascii="Times New Roman" w:hAnsi="Times New Roman" w:cs="Times New Roman"/>
@@ -2003,6 +1949,9 @@
       <w:pPr>
         <w:pStyle w:val="1"/>
         <w:jc w:val="center"/>
+        <w:rPr>
+          <w:lang w:val="bg-BG"/>
+        </w:rPr>
       </w:pPr>
       <w:r>
         <w:t xml:space="preserve">Архитектурата на софтуерната </w:t>
@@ -2244,7 +2193,25 @@
           <w:szCs w:val="28"/>
           <w:lang w:val="bg-BG"/>
         </w:rPr>
-        <w:t>чрез система от линейни уравнения, които считат, че началната позиция на стационарните обекти е (0,0,0) - в един от ъглите на мястото, в което ще бъдат следени обектите.</w:t>
+        <w:t>чрез система от линейни уравнения, които считат, че началната позиция на стационарните обекти е (0,0,0) - в един от ъглите на мястото, в което щ</w:t>
+      </w:r>
+      <w:r>
+        <w:rPr>
+          <w:rFonts w:ascii="Times New Roman" w:hAnsi="Times New Roman" w:cs="Times New Roman"/>
+          <w:sz w:val="28"/>
+          <w:szCs w:val="28"/>
+          <w:lang w:val="bg-BG"/>
+        </w:rPr>
+        <w:t>ж</w:t>
+      </w:r>
+      <w:r>
+        <w:rPr>
+          <w:rFonts w:ascii="Times New Roman" w:hAnsi="Times New Roman" w:cs="Times New Roman"/>
+          <w:sz w:val="28"/>
+          <w:szCs w:val="28"/>
+          <w:lang w:val="bg-BG"/>
+        </w:rPr>
+        <w:t>е бъдат следени обектите.</w:t>
       </w:r>
       <w:r>
         <w:rPr>
@@ -2304,6 +2271,25 @@
           <w:lang w:val="bg-BG"/>
         </w:rPr>
         <w:t>и да ги визуализира по удачен начин в 3 измерения.</w:t>
+      </w:r>
+      <w:r>
+        <w:rPr>
+          <w:rFonts w:ascii="Times New Roman" w:hAnsi="Times New Roman" w:cs="Times New Roman"/>
+          <w:sz w:val="28"/>
+          <w:szCs w:val="28"/>
+          <w:lang w:val="bg-BG"/>
+        </w:rPr>
+        <w:br/>
+      </w:r>
+      <w:r>
+        <w:rPr>
+          <w:rFonts w:ascii="Times New Roman" w:hAnsi="Times New Roman" w:cs="Times New Roman"/>
+          <w:sz w:val="28"/>
+          <w:szCs w:val="28"/>
+          <w:lang w:val="bg-BG"/>
+        </w:rPr>
+        <w:br/>
+        <w:t>Фиг. 1 изобразява взаимодействието между различните модули, които участват в софтуерната програма.</w:t>
       </w:r>
     </w:p>
     <w:p>
@@ -2390,41 +2376,61 @@
         <w:jc w:val="center"/>
         <w:rPr>
           <w:rFonts w:ascii="Times New Roman" w:hAnsi="Times New Roman" w:cs="Times New Roman"/>
-          <w:sz w:val="28"/>
-          <w:szCs w:val="28"/>
-        </w:rPr>
-      </w:pPr>
-      <w:r>
-        <w:rPr>
-          <w:rFonts w:ascii="Times New Roman" w:hAnsi="Times New Roman" w:cs="Times New Roman"/>
-          <w:sz w:val="28"/>
-          <w:szCs w:val="28"/>
-          <w:lang w:val="bg-BG"/>
-        </w:rPr>
-        <w:t>Архитектура</w:t>
-      </w:r>
-      <w:r>
-        <w:rPr>
-          <w:rFonts w:ascii="Times New Roman" w:hAnsi="Times New Roman" w:cs="Times New Roman"/>
-          <w:sz w:val="28"/>
-          <w:szCs w:val="28"/>
-          <w:lang w:val="bg-BG"/>
-        </w:rPr>
-        <w:t xml:space="preserve">та на </w:t>
-      </w:r>
-      <w:r>
-        <w:rPr>
-          <w:rFonts w:ascii="Times New Roman" w:hAnsi="Times New Roman" w:cs="Times New Roman"/>
-          <w:sz w:val="28"/>
-          <w:szCs w:val="28"/>
+          <w:sz w:val="20"/>
+          <w:szCs w:val="20"/>
+        </w:rPr>
+      </w:pPr>
+      <w:r>
+        <w:rPr>
+          <w:rFonts w:ascii="Times New Roman" w:hAnsi="Times New Roman" w:cs="Times New Roman"/>
+          <w:sz w:val="20"/>
+          <w:szCs w:val="20"/>
+          <w:lang w:val="bg-BG"/>
+        </w:rPr>
+        <w:t xml:space="preserve">Фиг.1 </w:t>
+      </w:r>
+      <w:bookmarkStart w:id="4" w:name="_GoBack"/>
+      <w:bookmarkEnd w:id="4"/>
+      <w:r>
+        <w:rPr>
+          <w:rFonts w:ascii="Times New Roman" w:hAnsi="Times New Roman" w:cs="Times New Roman"/>
+          <w:sz w:val="20"/>
+          <w:szCs w:val="20"/>
+          <w:lang w:val="bg-BG"/>
+        </w:rPr>
+        <w:t>Базова а</w:t>
+      </w:r>
+      <w:r>
+        <w:rPr>
+          <w:rFonts w:ascii="Times New Roman" w:hAnsi="Times New Roman" w:cs="Times New Roman"/>
+          <w:sz w:val="20"/>
+          <w:szCs w:val="20"/>
+          <w:lang w:val="bg-BG"/>
+        </w:rPr>
+        <w:t>рхитектура</w:t>
+      </w:r>
+      <w:r>
+        <w:rPr>
+          <w:rFonts w:ascii="Times New Roman" w:hAnsi="Times New Roman" w:cs="Times New Roman"/>
+          <w:sz w:val="20"/>
+          <w:szCs w:val="20"/>
+          <w:lang w:val="bg-BG"/>
+        </w:rPr>
+        <w:t xml:space="preserve"> на </w:t>
+      </w:r>
+      <w:r>
+        <w:rPr>
+          <w:rFonts w:ascii="Times New Roman" w:hAnsi="Times New Roman" w:cs="Times New Roman"/>
+          <w:sz w:val="20"/>
+          <w:szCs w:val="20"/>
         </w:rPr>
         <w:t xml:space="preserve">3D </w:t>
       </w:r>
       <w:r>
         <w:rPr>
           <w:rFonts w:ascii="Times New Roman" w:hAnsi="Times New Roman" w:cs="Times New Roman"/>
-          <w:sz w:val="28"/>
-          <w:szCs w:val="28"/>
+          <w:sz w:val="20"/>
+          <w:szCs w:val="20"/>
           <w:lang w:val="bg-BG"/>
         </w:rPr>
         <w:t>визуализатор</w:t>
@@ -2432,8 +2438,8 @@
       <w:r>
         <w:rPr>
           <w:rFonts w:ascii="Times New Roman" w:hAnsi="Times New Roman" w:cs="Times New Roman"/>
-          <w:sz w:val="28"/>
-          <w:szCs w:val="28"/>
+          <w:sz w:val="20"/>
+          <w:szCs w:val="20"/>
           <w:lang w:val="bg-BG"/>
         </w:rPr>
         <w:br/>
@@ -2495,37 +2501,91 @@
       <w:pPr>
         <w:pStyle w:val="2"/>
         <w:jc w:val="center"/>
-      </w:pPr>
-      <w:r>
+        <w:rPr>
+          <w:rFonts w:ascii="Times New Roman" w:hAnsi="Times New Roman" w:cs="Times New Roman"/>
+          <w:sz w:val="32"/>
+          <w:szCs w:val="32"/>
+          <w:lang w:val="bg-BG"/>
+        </w:rPr>
+      </w:pPr>
+      <w:r>
+        <w:rPr>
+          <w:rFonts w:ascii="Times New Roman" w:hAnsi="Times New Roman" w:cs="Times New Roman"/>
+          <w:sz w:val="32"/>
+          <w:szCs w:val="32"/>
+        </w:rPr>
         <w:lastRenderedPageBreak/>
-        <w:t>Feed module</w:t>
-      </w:r>
-      <w:r>
+        <w:t>Feed</w:t>
+      </w:r>
+      <w:r>
+        <w:rPr>
+          <w:rFonts w:ascii="Times New Roman" w:hAnsi="Times New Roman" w:cs="Times New Roman"/>
+          <w:sz w:val="32"/>
+          <w:szCs w:val="32"/>
+          <w:lang w:val="bg-BG"/>
+        </w:rPr>
+        <w:t xml:space="preserve"> модул</w:t>
+      </w:r>
+    </w:p>
+    <w:p/>
+    <w:p>
+      <w:pPr>
+        <w:rPr>
+          <w:rFonts w:ascii="Times New Roman" w:hAnsi="Times New Roman" w:cs="Times New Roman"/>
+          <w:sz w:val="28"/>
+          <w:szCs w:val="28"/>
+          <w:lang w:val="bg-BG"/>
+        </w:rPr>
+      </w:pPr>
+      <w:r>
+        <w:rPr>
+          <w:rFonts w:ascii="Times New Roman" w:hAnsi="Times New Roman" w:cs="Times New Roman"/>
+          <w:sz w:val="28"/>
+          <w:szCs w:val="28"/>
+          <w:lang w:val="bg-BG"/>
+        </w:rPr>
+        <w:t>Цел:</w:t>
+      </w:r>
+      <w:r>
+        <w:rPr>
+          <w:rFonts w:ascii="Times New Roman" w:hAnsi="Times New Roman" w:cs="Times New Roman"/>
+          <w:sz w:val="28"/>
+          <w:szCs w:val="28"/>
+        </w:rPr>
         <w:br/>
       </w:r>
-    </w:p>
-    <w:p>
-      <w:pPr>
-        <w:rPr>
-          <w:rFonts w:ascii="Times New Roman" w:hAnsi="Times New Roman" w:cs="Times New Roman"/>
-          <w:sz w:val="28"/>
-          <w:szCs w:val="28"/>
-          <w:lang w:val="bg-BG"/>
-        </w:rPr>
-      </w:pPr>
-      <w:r>
-        <w:rPr>
-          <w:rFonts w:ascii="Times New Roman" w:hAnsi="Times New Roman" w:cs="Times New Roman"/>
-          <w:sz w:val="28"/>
-          <w:szCs w:val="28"/>
-        </w:rPr>
-        <w:t xml:space="preserve">В процеса на работа бяха изградени 2 различни начина за получаване на данните от ултразвук генераторите и получателите. </w:t>
-      </w:r>
-      <w:r>
-        <w:rPr>
-          <w:rFonts w:ascii="Times New Roman" w:hAnsi="Times New Roman" w:cs="Times New Roman"/>
-          <w:sz w:val="28"/>
-          <w:szCs w:val="28"/>
+      <w:r>
+        <w:rPr>
+          <w:rFonts w:ascii="Times New Roman" w:hAnsi="Times New Roman" w:cs="Times New Roman"/>
+          <w:sz w:val="28"/>
+          <w:szCs w:val="28"/>
+          <w:lang w:val="bg-BG"/>
+        </w:rPr>
+        <w:t xml:space="preserve">  </w:t>
+      </w:r>
+      <w:r>
+        <w:rPr>
+          <w:rFonts w:ascii="Times New Roman" w:hAnsi="Times New Roman" w:cs="Times New Roman"/>
+          <w:sz w:val="28"/>
+          <w:szCs w:val="28"/>
+        </w:rPr>
+        <w:t xml:space="preserve">Feed </w:t>
+      </w:r>
+      <w:r>
+        <w:rPr>
+          <w:rFonts w:ascii="Times New Roman" w:hAnsi="Times New Roman" w:cs="Times New Roman"/>
+          <w:sz w:val="28"/>
+          <w:szCs w:val="28"/>
+          <w:lang w:val="bg-BG"/>
+        </w:rPr>
+        <w:t>модулът има за цел да създаде граф, който съдържа дистанциите от всяка точка до всяка друга.</w:t>
+      </w:r>
+      <w:r>
+        <w:rPr>
+          <w:rFonts w:ascii="Times New Roman" w:hAnsi="Times New Roman" w:cs="Times New Roman"/>
+          <w:sz w:val="28"/>
+          <w:szCs w:val="28"/>
+          <w:lang w:val="bg-BG"/>
         </w:rPr>
         <w:br/>
       </w:r>
@@ -2534,8 +2594,76 @@
           <w:rFonts w:ascii="Times New Roman" w:hAnsi="Times New Roman" w:cs="Times New Roman"/>
           <w:sz w:val="28"/>
           <w:szCs w:val="28"/>
+          <w:lang w:val="bg-BG"/>
         </w:rPr>
         <w:br/>
+        <w:t>Детайли:</w:t>
+      </w:r>
+      <w:r>
+        <w:rPr>
+          <w:rFonts w:ascii="Times New Roman" w:hAnsi="Times New Roman" w:cs="Times New Roman"/>
+          <w:sz w:val="28"/>
+          <w:szCs w:val="28"/>
+        </w:rPr>
+        <w:br/>
+      </w:r>
+      <w:r>
+        <w:rPr>
+          <w:rFonts w:ascii="Times New Roman" w:hAnsi="Times New Roman" w:cs="Times New Roman"/>
+          <w:sz w:val="28"/>
+          <w:szCs w:val="28"/>
+          <w:lang w:val="bg-BG"/>
+        </w:rPr>
+        <w:t xml:space="preserve"> </w:t>
+      </w:r>
+      <w:r>
+        <w:rPr>
+          <w:rFonts w:ascii="Times New Roman" w:hAnsi="Times New Roman" w:cs="Times New Roman"/>
+          <w:sz w:val="28"/>
+          <w:szCs w:val="28"/>
+        </w:rPr>
+        <w:t xml:space="preserve">В процеса на работа бяха изградени 2 различни начина за получаване на данните от ултразвук </w:t>
+      </w:r>
+      <w:r>
+        <w:rPr>
+          <w:rFonts w:ascii="Times New Roman" w:hAnsi="Times New Roman" w:cs="Times New Roman"/>
+          <w:sz w:val="28"/>
+          <w:szCs w:val="28"/>
+          <w:lang w:val="bg-BG"/>
+        </w:rPr>
+        <w:t xml:space="preserve">предаватели </w:t>
+      </w:r>
+      <w:r>
+        <w:rPr>
+          <w:rFonts w:ascii="Times New Roman" w:hAnsi="Times New Roman" w:cs="Times New Roman"/>
+          <w:sz w:val="28"/>
+          <w:szCs w:val="28"/>
+        </w:rPr>
+        <w:t>към ултразвук получатели</w:t>
+      </w:r>
+      <w:r>
+        <w:rPr>
+          <w:rFonts w:ascii="Times New Roman" w:hAnsi="Times New Roman" w:cs="Times New Roman"/>
+          <w:sz w:val="28"/>
+          <w:szCs w:val="28"/>
+        </w:rPr>
+        <w:t xml:space="preserve">. </w:t>
+      </w:r>
+      <w:r>
+        <w:rPr>
+          <w:rFonts w:ascii="Times New Roman" w:hAnsi="Times New Roman" w:cs="Times New Roman"/>
+          <w:sz w:val="28"/>
+          <w:szCs w:val="28"/>
+        </w:rPr>
+        <w:br/>
+      </w:r>
+      <w:r>
+        <w:rPr>
+          <w:rFonts w:ascii="Times New Roman" w:hAnsi="Times New Roman" w:cs="Times New Roman"/>
+          <w:sz w:val="28"/>
+          <w:szCs w:val="28"/>
+        </w:rPr>
+        <w:br/>
       </w:r>
       <w:r>
         <w:rPr>
@@ -2661,7 +2789,7 @@
           <w:szCs w:val="28"/>
           <w:lang w:val="bg-BG"/>
         </w:rPr>
-        <w:t xml:space="preserve"> Компютърния модел се състои от генератор на дистанции, който симулира движението на реален обект. Това се постига чрез манипулация на дистанцията</w:t>
+        <w:t>Компютърния модел се състои от генератор на дистанции, който симулира движението на реален обект. Това се постига чрез манипулация на дистанцията</w:t>
       </w:r>
       <w:r>
         <w:rPr>
@@ -2739,7 +2867,25 @@
           <w:szCs w:val="28"/>
           <w:lang w:val="bg-BG"/>
         </w:rPr>
-        <w:t xml:space="preserve">Стандартното измерване се случва чрез получаване на данните през сериен порт. Данните се предоставят от ултразвукови трансмитери и </w:t>
+        <w:t xml:space="preserve">Стандартното измерване се случва чрез получаване на данните през сериен порт. Данните се предоставят от ултразвукови </w:t>
+      </w:r>
+      <w:r>
+        <w:rPr>
+          <w:rFonts w:ascii="Times New Roman" w:hAnsi="Times New Roman" w:cs="Times New Roman"/>
+          <w:sz w:val="28"/>
+          <w:szCs w:val="28"/>
+          <w:lang w:val="bg-BG"/>
+        </w:rPr>
+        <w:t>предаватели</w:t>
+      </w:r>
+      <w:r>
+        <w:rPr>
+          <w:rFonts w:ascii="Times New Roman" w:hAnsi="Times New Roman" w:cs="Times New Roman"/>
+          <w:sz w:val="28"/>
+          <w:szCs w:val="28"/>
+          <w:lang w:val="bg-BG"/>
+        </w:rPr>
+        <w:t xml:space="preserve"> и </w:t>
       </w:r>
       <w:r>
         <w:rPr>
@@ -2758,54 +2904,310 @@
         </w:rPr>
         <w:t xml:space="preserve"> в специален формат, който бива преобразуван към граф, съдържащ разстоянията между различните точки.</w:t>
       </w:r>
-    </w:p>
-    <w:p>
-      <w:pPr>
-        <w:rPr>
-          <w:rFonts w:ascii="Times New Roman" w:hAnsi="Times New Roman" w:cs="Times New Roman"/>
-          <w:sz w:val="28"/>
-          <w:szCs w:val="28"/>
-          <w:lang w:val="bg-BG"/>
-        </w:rPr>
-      </w:pPr>
+      <w:r>
+        <w:rPr>
+          <w:rFonts w:ascii="Times New Roman" w:hAnsi="Times New Roman" w:cs="Times New Roman"/>
+          <w:sz w:val="28"/>
+          <w:szCs w:val="28"/>
+          <w:lang w:val="bg-BG"/>
+        </w:rPr>
+        <w:br/>
+      </w:r>
     </w:p>
     <w:p>
       <w:pPr>
         <w:pStyle w:val="2"/>
         <w:jc w:val="center"/>
         <w:rPr>
-          <w:lang w:val="bg-BG"/>
-        </w:rPr>
-      </w:pPr>
-      <w:r>
-        <w:rPr>
-          <w:lang w:val="bg-BG"/>
-        </w:rPr>
-        <w:t>Graph Parser module</w:t>
-      </w:r>
-    </w:p>
-    <w:p>
-      <w:r>
-        <w:t>//</w:t>
-      </w:r>
-      <w:r>
-        <w:rPr>
-          <w:lang w:val="bg-BG"/>
-        </w:rPr>
-        <w:t>TODO:</w:t>
-      </w:r>
-      <w:bookmarkStart w:id="4" w:name="_GoBack"/>
-      <w:bookmarkEnd w:id="4"/>
-    </w:p>
-    <w:p>
-      <w:pPr>
-        <w:rPr>
-          <w:rFonts w:ascii="Times New Roman" w:hAnsi="Times New Roman" w:cs="Times New Roman"/>
-          <w:sz w:val="28"/>
-          <w:szCs w:val="28"/>
-          <w:lang w:val="bg-BG"/>
-        </w:rPr>
-      </w:pPr>
+          <w:rFonts w:ascii="Times New Roman" w:hAnsi="Times New Roman" w:cs="Times New Roman"/>
+          <w:sz w:val="32"/>
+          <w:szCs w:val="32"/>
+          <w:lang w:val="bg-BG"/>
+        </w:rPr>
+      </w:pPr>
+      <w:r>
+        <w:rPr>
+          <w:rFonts w:ascii="Times New Roman" w:hAnsi="Times New Roman" w:cs="Times New Roman"/>
+          <w:sz w:val="28"/>
+          <w:szCs w:val="28"/>
+          <w:lang w:val="bg-BG"/>
+        </w:rPr>
+        <w:lastRenderedPageBreak/>
+        <w:br/>
+      </w:r>
+      <w:r>
+        <w:rPr>
+          <w:rFonts w:ascii="Times New Roman" w:hAnsi="Times New Roman" w:cs="Times New Roman"/>
+          <w:sz w:val="28"/>
+          <w:szCs w:val="28"/>
+          <w:lang w:val="bg-BG"/>
+        </w:rPr>
+        <w:br/>
+      </w:r>
+      <w:r>
+        <w:rPr>
+          <w:rFonts w:ascii="Times New Roman" w:hAnsi="Times New Roman" w:cs="Times New Roman"/>
+          <w:sz w:val="28"/>
+          <w:szCs w:val="28"/>
+          <w:lang w:val="bg-BG"/>
+        </w:rPr>
+        <w:br/>
+      </w:r>
+      <w:r>
+        <w:rPr>
+          <w:rFonts w:ascii="Times New Roman" w:hAnsi="Times New Roman" w:cs="Times New Roman"/>
+          <w:sz w:val="32"/>
+          <w:szCs w:val="32"/>
+          <w:lang w:val="bg-BG"/>
+        </w:rPr>
+        <w:br/>
+      </w:r>
+      <w:r>
+        <w:rPr>
+          <w:rFonts w:ascii="Times New Roman" w:hAnsi="Times New Roman" w:cs="Times New Roman"/>
+          <w:sz w:val="32"/>
+          <w:szCs w:val="32"/>
+          <w:lang w:val="bg-BG"/>
+        </w:rPr>
+        <w:t>Graph Parser модул</w:t>
+      </w:r>
+    </w:p>
+    <w:p>
+      <w:pPr>
+        <w:rPr>
+          <w:rFonts w:ascii="Times New Roman" w:hAnsi="Times New Roman" w:cs="Times New Roman"/>
+          <w:sz w:val="28"/>
+          <w:szCs w:val="28"/>
+          <w:lang w:val="bg-BG"/>
+        </w:rPr>
+      </w:pPr>
+      <w:r>
+        <w:rPr>
+          <w:rFonts w:ascii="Times New Roman" w:hAnsi="Times New Roman" w:cs="Times New Roman"/>
+          <w:sz w:val="28"/>
+          <w:szCs w:val="28"/>
+          <w:lang w:val="bg-BG"/>
+        </w:rPr>
+        <w:t>Цел:</w:t>
+      </w:r>
+      <w:r>
+        <w:rPr>
+          <w:rFonts w:ascii="Times New Roman" w:hAnsi="Times New Roman" w:cs="Times New Roman"/>
+          <w:sz w:val="28"/>
+          <w:szCs w:val="28"/>
+          <w:lang w:val="bg-BG"/>
+        </w:rPr>
+        <w:br/>
+      </w:r>
+      <w:r>
+        <w:rPr>
+          <w:rFonts w:ascii="Times New Roman" w:hAnsi="Times New Roman" w:cs="Times New Roman"/>
+          <w:sz w:val="28"/>
+          <w:szCs w:val="28"/>
+          <w:lang w:val="bg-BG"/>
+        </w:rPr>
+        <w:tab/>
+        <w:t xml:space="preserve">Целта на </w:t>
+      </w:r>
+      <w:r>
+        <w:rPr>
+          <w:rFonts w:ascii="Times New Roman" w:hAnsi="Times New Roman" w:cs="Times New Roman"/>
+          <w:sz w:val="28"/>
+          <w:szCs w:val="28"/>
+        </w:rPr>
+        <w:t xml:space="preserve">Graph Parser </w:t>
+      </w:r>
+      <w:r>
+        <w:rPr>
+          <w:rFonts w:ascii="Times New Roman" w:hAnsi="Times New Roman" w:cs="Times New Roman"/>
+          <w:sz w:val="28"/>
+          <w:szCs w:val="28"/>
+          <w:lang w:val="bg-BG"/>
+        </w:rPr>
+        <w:t xml:space="preserve">модулът е да използва графа генериран от </w:t>
+      </w:r>
+      <w:r>
+        <w:rPr>
+          <w:rFonts w:ascii="Times New Roman" w:hAnsi="Times New Roman" w:cs="Times New Roman"/>
+          <w:sz w:val="28"/>
+          <w:szCs w:val="28"/>
+        </w:rPr>
+        <w:t xml:space="preserve">Feed </w:t>
+      </w:r>
+      <w:r>
+        <w:rPr>
+          <w:rFonts w:ascii="Times New Roman" w:hAnsi="Times New Roman" w:cs="Times New Roman"/>
+          <w:sz w:val="28"/>
+          <w:szCs w:val="28"/>
+          <w:lang w:val="bg-BG"/>
+        </w:rPr>
+        <w:t>модулът, за да създаде граф на свързаност, който съдържа:</w:t>
+      </w:r>
+    </w:p>
+    <w:p>
+      <w:pPr>
+        <w:pStyle w:val="a6"/>
+        <w:numPr>
+          <w:ilvl w:val="0"/>
+          <w:numId w:val="12"/>
+        </w:numPr>
+        <w:rPr>
+          <w:rFonts w:ascii="Times New Roman" w:hAnsi="Times New Roman" w:cs="Times New Roman"/>
+          <w:sz w:val="28"/>
+          <w:szCs w:val="28"/>
+          <w:lang w:val="bg-BG"/>
+        </w:rPr>
+      </w:pPr>
+      <w:r>
+        <w:rPr>
+          <w:rFonts w:ascii="Times New Roman" w:hAnsi="Times New Roman" w:cs="Times New Roman"/>
+          <w:sz w:val="28"/>
+          <w:szCs w:val="28"/>
+          <w:lang w:val="bg-BG"/>
+        </w:rPr>
+        <w:t xml:space="preserve">Върхове, които представляват движещи/недвижещи се обекти </w:t>
+      </w:r>
+    </w:p>
+    <w:p>
+      <w:pPr>
+        <w:pStyle w:val="a6"/>
+        <w:numPr>
+          <w:ilvl w:val="0"/>
+          <w:numId w:val="12"/>
+        </w:numPr>
+        <w:rPr>
+          <w:rFonts w:ascii="Times New Roman" w:hAnsi="Times New Roman" w:cs="Times New Roman"/>
+          <w:sz w:val="28"/>
+          <w:szCs w:val="28"/>
+          <w:lang w:val="bg-BG"/>
+        </w:rPr>
+      </w:pPr>
+      <w:r>
+        <w:rPr>
+          <w:rFonts w:ascii="Times New Roman" w:hAnsi="Times New Roman" w:cs="Times New Roman"/>
+          <w:sz w:val="28"/>
+          <w:szCs w:val="28"/>
+          <w:lang w:val="bg-BG"/>
+        </w:rPr>
+        <w:t>Дъги, свързващи върховете, които означават съществуването на свързаност между даден връх и друг връх.</w:t>
+      </w:r>
+    </w:p>
+    <w:p>
+      <w:pPr>
+        <w:rPr>
+          <w:rFonts w:ascii="Times New Roman" w:hAnsi="Times New Roman" w:cs="Times New Roman"/>
+          <w:sz w:val="28"/>
+          <w:szCs w:val="28"/>
+          <w:lang w:val="bg-BG"/>
+        </w:rPr>
+      </w:pPr>
+      <w:r>
+        <w:rPr>
+          <w:rFonts w:ascii="Times New Roman" w:hAnsi="Times New Roman" w:cs="Times New Roman"/>
+          <w:sz w:val="28"/>
+          <w:szCs w:val="28"/>
+          <w:lang w:val="bg-BG"/>
+        </w:rPr>
+        <w:t>Детайли:</w:t>
+      </w:r>
+    </w:p>
+    <w:p>
+      <w:pPr>
+        <w:rPr>
+          <w:rFonts w:ascii="Times New Roman" w:hAnsi="Times New Roman" w:cs="Times New Roman"/>
+          <w:sz w:val="28"/>
+          <w:szCs w:val="28"/>
+        </w:rPr>
+      </w:pPr>
+      <w:r>
+        <w:rPr>
+          <w:rFonts w:ascii="Times New Roman" w:hAnsi="Times New Roman" w:cs="Times New Roman"/>
+          <w:sz w:val="28"/>
+          <w:szCs w:val="28"/>
+          <w:lang w:val="bg-BG"/>
+        </w:rPr>
+        <w:tab/>
+      </w:r>
+    </w:p>
+    <w:p>
+      <w:pPr>
+        <w:rPr>
+          <w:rFonts w:ascii="Times New Roman" w:hAnsi="Times New Roman" w:cs="Times New Roman"/>
+          <w:sz w:val="28"/>
+          <w:szCs w:val="28"/>
+        </w:rPr>
+      </w:pPr>
+    </w:p>
+    <w:p>
+      <w:pPr>
+        <w:pStyle w:val="2"/>
+        <w:jc w:val="center"/>
+        <w:rPr>
+          <w:rFonts w:ascii="Times New Roman" w:hAnsi="Times New Roman" w:cs="Times New Roman"/>
+          <w:sz w:val="32"/>
+          <w:szCs w:val="32"/>
+          <w:lang w:val="bg-BG"/>
+        </w:rPr>
+      </w:pPr>
+      <w:r>
+        <w:br/>
+      </w:r>
+      <w:r>
+        <w:rPr>
+          <w:rFonts w:ascii="Times New Roman" w:hAnsi="Times New Roman" w:cs="Times New Roman"/>
+          <w:sz w:val="32"/>
+          <w:szCs w:val="32"/>
+        </w:rPr>
+        <w:t>Graph Visualizer</w:t>
+      </w:r>
+      <w:r>
+        <w:rPr>
+          <w:rFonts w:ascii="Times New Roman" w:hAnsi="Times New Roman" w:cs="Times New Roman"/>
+          <w:sz w:val="32"/>
+          <w:szCs w:val="32"/>
+          <w:lang w:val="bg-BG"/>
+        </w:rPr>
+        <w:t xml:space="preserve"> модул</w:t>
+      </w:r>
+    </w:p>
+    <w:p>
+      <w:pPr>
+        <w:rPr>
+          <w:rFonts w:ascii="Times New Roman" w:hAnsi="Times New Roman" w:cs="Times New Roman"/>
+          <w:sz w:val="28"/>
+          <w:szCs w:val="28"/>
+          <w:lang w:val="bg-BG"/>
+        </w:rPr>
+      </w:pPr>
+      <w:r>
+        <w:rPr>
+          <w:rFonts w:ascii="Times New Roman" w:hAnsi="Times New Roman" w:cs="Times New Roman"/>
+          <w:sz w:val="28"/>
+          <w:szCs w:val="28"/>
+          <w:lang w:val="bg-BG"/>
+        </w:rPr>
+        <w:t>Цел:</w:t>
+      </w:r>
+    </w:p>
+    <w:p>
+      <w:pPr>
+        <w:rPr>
+          <w:rFonts w:ascii="Times New Roman" w:hAnsi="Times New Roman" w:cs="Times New Roman"/>
+          <w:sz w:val="28"/>
+          <w:szCs w:val="28"/>
+          <w:lang w:val="bg-BG"/>
+        </w:rPr>
+      </w:pPr>
+      <w:r>
+        <w:rPr>
+          <w:rFonts w:ascii="Times New Roman" w:hAnsi="Times New Roman" w:cs="Times New Roman"/>
+          <w:sz w:val="28"/>
+          <w:szCs w:val="28"/>
+          <w:lang w:val="bg-BG"/>
+        </w:rPr>
+        <w:tab/>
+        <w:t xml:space="preserve">Целта на Graph Visualizer модул е да визуализира </w:t>
+      </w:r>
     </w:p>
     <w:p>
       <w:pPr>
@@ -2834,9 +3236,18 @@
           <w:b/>
           <w:color w:val="auto"/>
         </w:rPr>
+        <w:lastRenderedPageBreak/>
         <w:t>Резултати, перспективи за развитие и заключение.</w:t>
       </w:r>
       <w:bookmarkEnd w:id="5"/>
+      <w:r>
+        <w:rPr>
+          <w:rFonts w:ascii="Times New Roman" w:hAnsi="Times New Roman" w:cs="Times New Roman"/>
+          <w:b/>
+          <w:color w:val="auto"/>
+        </w:rPr>
+        <w:br/>
+      </w:r>
     </w:p>
     <w:p>
       <w:pPr>
@@ -2854,36 +3265,11 @@
           <w:rFonts w:ascii="Times New Roman" w:hAnsi="Times New Roman" w:cs="Times New Roman"/>
           <w:b/>
           <w:color w:val="auto"/>
-          <w:highlight w:val="yellow"/>
           <w:lang w:val="bg-BG"/>
         </w:rPr>
         <w:t>Резултати</w:t>
       </w:r>
-    </w:p>
-    <w:p>
-      <w:pPr>
-        <w:rPr>
-          <w:rFonts w:ascii="Times New Roman" w:hAnsi="Times New Roman" w:cs="Times New Roman"/>
-          <w:sz w:val="28"/>
-          <w:szCs w:val="28"/>
-          <w:highlight w:val="yellow"/>
-          <w:lang w:val="bg-BG"/>
-        </w:rPr>
-      </w:pPr>
-      <w:r>
-        <w:rPr>
-          <w:rFonts w:ascii="Times New Roman" w:hAnsi="Times New Roman" w:cs="Times New Roman"/>
-          <w:sz w:val="28"/>
-          <w:szCs w:val="28"/>
-          <w:highlight w:val="yellow"/>
-          <w:lang w:val="bg-BG"/>
-        </w:rPr>
-        <w:t>В настоящата дипломна работа е разработена .....</w:t>
-      </w:r>
-    </w:p>
-    <w:p>
-      <w:pPr>
-        <w:pStyle w:val="2"/>
+      <w:r>
         <w:rPr>
           <w:rFonts w:ascii="Times New Roman" w:hAnsi="Times New Roman" w:cs="Times New Roman"/>
           <w:b/>
@@ -2891,8 +3277,12 @@
           <w:highlight w:val="yellow"/>
           <w:lang w:val="bg-BG"/>
         </w:rPr>
-      </w:pPr>
-      <w:r>
+        <w:br/>
+      </w:r>
+    </w:p>
+    <w:p>
+      <w:pPr>
+        <w:pStyle w:val="2"/>
         <w:rPr>
           <w:rFonts w:ascii="Times New Roman" w:hAnsi="Times New Roman" w:cs="Times New Roman"/>
           <w:b/>
@@ -2900,33 +3290,103 @@
           <w:highlight w:val="yellow"/>
           <w:lang w:val="bg-BG"/>
         </w:rPr>
-        <w:t>Перспективи за развитие</w:t>
-      </w:r>
-    </w:p>
-    <w:p>
-      <w:pPr>
-        <w:rPr>
-          <w:rFonts w:ascii="Times New Roman" w:hAnsi="Times New Roman" w:cs="Times New Roman"/>
-          <w:sz w:val="28"/>
-          <w:szCs w:val="28"/>
-          <w:highlight w:val="yellow"/>
-          <w:lang w:val="bg-BG"/>
-        </w:rPr>
-      </w:pPr>
-      <w:r>
-        <w:rPr>
-          <w:rFonts w:ascii="Times New Roman" w:hAnsi="Times New Roman" w:cs="Times New Roman"/>
-          <w:sz w:val="28"/>
-          <w:szCs w:val="28"/>
-          <w:highlight w:val="yellow"/>
-          <w:lang w:val="bg-BG"/>
-        </w:rPr>
-        <w:t>Какво още може да се направи ......</w:t>
-      </w:r>
-    </w:p>
-    <w:p>
-      <w:pPr>
-        <w:pStyle w:val="2"/>
+      </w:pPr>
+      <w:r>
+        <w:rPr>
+          <w:rFonts w:ascii="Times New Roman" w:hAnsi="Times New Roman" w:cs="Times New Roman"/>
+          <w:color w:val="auto"/>
+          <w:lang w:val="bg-BG"/>
+        </w:rPr>
+        <w:t>В настоящата дипломна работа е разработена система за 3</w:t>
+      </w:r>
+      <w:r>
+        <w:rPr>
+          <w:rFonts w:ascii="Times New Roman" w:hAnsi="Times New Roman" w:cs="Times New Roman"/>
+          <w:color w:val="auto"/>
+        </w:rPr>
+        <w:t>D</w:t>
+      </w:r>
+      <w:r>
+        <w:rPr>
+          <w:rFonts w:ascii="Times New Roman" w:hAnsi="Times New Roman" w:cs="Times New Roman"/>
+          <w:color w:val="auto"/>
+          <w:lang w:val="bg-BG"/>
+        </w:rPr>
+        <w:t xml:space="preserve"> визуализация на</w:t>
+      </w:r>
+      <w:r>
+        <w:rPr>
+          <w:rFonts w:ascii="Times New Roman" w:hAnsi="Times New Roman" w:cs="Times New Roman"/>
+          <w:b/>
+          <w:color w:val="auto"/>
+          <w:lang w:val="bg-BG"/>
+        </w:rPr>
+        <w:t xml:space="preserve"> </w:t>
+      </w:r>
+      <w:r>
+        <w:rPr>
+          <w:rFonts w:ascii="Times New Roman" w:hAnsi="Times New Roman" w:cs="Times New Roman"/>
+          <w:color w:val="auto"/>
+          <w:lang w:val="bg-BG"/>
+        </w:rPr>
+        <w:t>движещи се и стационарни обекти, чрез използването на ултразвук за измерване на дистанцията между стационарни обекти наречени предаватели на сигнал и потенциално движещи се обекти наречени получатели на сигнал.</w:t>
+      </w:r>
+      <w:r>
+        <w:rPr>
+          <w:rFonts w:ascii="Times New Roman" w:hAnsi="Times New Roman" w:cs="Times New Roman"/>
+          <w:color w:val="auto"/>
+          <w:lang w:val="bg-BG"/>
+        </w:rPr>
+        <w:t xml:space="preserve"> Системата е тествана в реални условия чрез използването на 4 стационарни ултразвукови предавателя и един движещ се приемник. Разработени са възможни сценарии за използване на системата в индустрията и извън нея. Системата е сравнена с вече съществуващи на пазара системи и са изкарани изводи, които сравняват качествата и недостатъците им.</w:t>
+      </w:r>
+      <w:r>
+        <w:rPr>
+          <w:rFonts w:ascii="Times New Roman" w:hAnsi="Times New Roman" w:cs="Times New Roman"/>
+          <w:color w:val="auto"/>
+          <w:lang w:val="bg-BG"/>
+        </w:rPr>
+        <w:br/>
+      </w:r>
+      <w:r>
+        <w:rPr>
+          <w:rFonts w:ascii="Times New Roman" w:hAnsi="Times New Roman" w:cs="Times New Roman"/>
+          <w:color w:val="auto"/>
+          <w:lang w:val="bg-BG"/>
+        </w:rPr>
+        <w:br/>
+        <w:t>Изследват се възможностите за визуализация на системи с много движещи се и стационарни обекти и ограниченията, които биват наложени от разработената технология спрямо броя на обектите, които биват изобразявани.</w:t>
+      </w:r>
+      <w:r>
+        <w:rPr>
+          <w:rFonts w:ascii="Times New Roman" w:hAnsi="Times New Roman" w:cs="Times New Roman"/>
+          <w:color w:val="auto"/>
+        </w:rPr>
+        <w:br/>
+      </w:r>
+      <w:r>
+        <w:rPr>
+          <w:rFonts w:ascii="Times New Roman" w:hAnsi="Times New Roman" w:cs="Times New Roman"/>
+          <w:color w:val="auto"/>
+        </w:rPr>
+        <w:br/>
+      </w:r>
+      <w:r>
+        <w:rPr>
+          <w:rFonts w:ascii="Times New Roman" w:hAnsi="Times New Roman" w:cs="Times New Roman"/>
+          <w:color w:val="auto"/>
+          <w:lang w:val="bg-BG"/>
+        </w:rPr>
+        <w:t xml:space="preserve">Системата е разработена с най-новите практики в софтуерното инженерство, които позволяват бързо и лесно да се модифицират различни модули от приложението без това да създава проблеми в останалите модули и е достъпна да бъде </w:t>
+      </w:r>
+      <w:r>
+        <w:rPr>
+          <w:rFonts w:ascii="Times New Roman" w:hAnsi="Times New Roman" w:cs="Times New Roman"/>
+          <w:color w:val="auto"/>
+          <w:lang w:val="bg-BG"/>
+        </w:rPr>
+        <w:t>използвана с цел допълнително развитие.</w:t>
+      </w:r>
+      <w:r>
         <w:rPr>
           <w:rFonts w:ascii="Times New Roman" w:hAnsi="Times New Roman" w:cs="Times New Roman"/>
           <w:b/>
@@ -2934,7 +3394,8 @@
           <w:highlight w:val="yellow"/>
           <w:lang w:val="bg-BG"/>
         </w:rPr>
-      </w:pPr>
+        <w:br/>
+      </w:r>
       <w:r>
         <w:rPr>
           <w:rFonts w:ascii="Times New Roman" w:hAnsi="Times New Roman" w:cs="Times New Roman"/>
@@ -2943,7 +3404,58 @@
           <w:highlight w:val="yellow"/>
           <w:lang w:val="bg-BG"/>
         </w:rPr>
-        <w:lastRenderedPageBreak/>
+        <w:br/>
+      </w:r>
+      <w:r>
+        <w:rPr>
+          <w:rFonts w:ascii="Times New Roman" w:hAnsi="Times New Roman" w:cs="Times New Roman"/>
+          <w:b/>
+          <w:color w:val="auto"/>
+          <w:highlight w:val="yellow"/>
+          <w:lang w:val="bg-BG"/>
+        </w:rPr>
+        <w:t>Перспективи за развитие</w:t>
+      </w:r>
+      <w:r>
+        <w:rPr>
+          <w:rFonts w:ascii="Times New Roman" w:hAnsi="Times New Roman" w:cs="Times New Roman"/>
+          <w:b/>
+          <w:color w:val="auto"/>
+          <w:highlight w:val="yellow"/>
+          <w:lang w:val="bg-BG"/>
+        </w:rPr>
+        <w:br/>
+      </w:r>
+      <w:r>
+        <w:rPr>
+          <w:rFonts w:ascii="Times New Roman" w:hAnsi="Times New Roman" w:cs="Times New Roman"/>
+          <w:b/>
+          <w:color w:val="auto"/>
+          <w:highlight w:val="yellow"/>
+          <w:lang w:val="bg-BG"/>
+        </w:rPr>
+        <w:br/>
+      </w:r>
+    </w:p>
+    <w:p>
+      <w:pPr>
+        <w:pStyle w:val="2"/>
+        <w:rPr>
+          <w:rFonts w:ascii="Times New Roman" w:hAnsi="Times New Roman" w:cs="Times New Roman"/>
+          <w:b/>
+          <w:color w:val="auto"/>
+          <w:highlight w:val="yellow"/>
+          <w:lang w:val="bg-BG"/>
+        </w:rPr>
+      </w:pPr>
+      <w:r>
+        <w:rPr>
+          <w:rFonts w:ascii="Times New Roman" w:hAnsi="Times New Roman" w:cs="Times New Roman"/>
+          <w:b/>
+          <w:color w:val="auto"/>
+          <w:highlight w:val="yellow"/>
+          <w:lang w:val="bg-BG"/>
+        </w:rPr>
         <w:t>Заключение</w:t>
       </w:r>
     </w:p>
@@ -4659,6 +5171,95 @@
     </w:lvl>
   </w:abstractNum>
   <w:abstractNum w:abstractNumId="9" w15:restartNumberingAfterBreak="0">
+    <w:nsid w:val="6F70769B"/>
+    <w:multiLevelType w:val="hybridMultilevel"/>
+    <w:tmpl w:val="EC8C7644"/>
+    <w:lvl w:ilvl="0" w:tplc="04090011">
+      <w:start w:val="1"/>
+      <w:numFmt w:val="decimal"/>
+      <w:lvlText w:val="%1)"/>
+      <w:lvlJc w:val="left"/>
+      <w:pPr>
+        <w:ind w:left="720" w:hanging="360"/>
+      </w:pPr>
+      <w:rPr>
+        <w:rFonts w:hint="default"/>
+      </w:rPr>
+    </w:lvl>
+    <w:lvl w:ilvl="1" w:tplc="04090019" w:tentative="1">
+      <w:start w:val="1"/>
+      <w:numFmt w:val="lowerLetter"/>
+      <w:lvlText w:val="%2."/>
+      <w:lvlJc w:val="left"/>
+      <w:pPr>
+        <w:ind w:left="1440" w:hanging="360"/>
+      </w:pPr>
+    </w:lvl>
+    <w:lvl w:ilvl="2" w:tplc="0409001B" w:tentative="1">
+      <w:start w:val="1"/>
+      <w:numFmt w:val="lowerRoman"/>
+      <w:lvlText w:val="%3."/>
+      <w:lvlJc w:val="right"/>
+      <w:pPr>
+        <w:ind w:left="2160" w:hanging="180"/>
+      </w:pPr>
+    </w:lvl>
+    <w:lvl w:ilvl="3" w:tplc="0409000F" w:tentative="1">
+      <w:start w:val="1"/>
+      <w:numFmt w:val="decimal"/>
+      <w:lvlText w:val="%4."/>
+      <w:lvlJc w:val="left"/>
+      <w:pPr>
+        <w:ind w:left="2880" w:hanging="360"/>
+      </w:pPr>
+    </w:lvl>
+    <w:lvl w:ilvl="4" w:tplc="04090019" w:tentative="1">
+      <w:start w:val="1"/>
+      <w:numFmt w:val="lowerLetter"/>
+      <w:lvlText w:val="%5."/>
+      <w:lvlJc w:val="left"/>
+      <w:pPr>
+        <w:ind w:left="3600" w:hanging="360"/>
+      </w:pPr>
+    </w:lvl>
+    <w:lvl w:ilvl="5" w:tplc="0409001B" w:tentative="1">
+      <w:start w:val="1"/>
+      <w:numFmt w:val="lowerRoman"/>
+      <w:lvlText w:val="%6."/>
+      <w:lvlJc w:val="right"/>
+      <w:pPr>
+        <w:ind w:left="4320" w:hanging="180"/>
+      </w:pPr>
+    </w:lvl>
+    <w:lvl w:ilvl="6" w:tplc="0409000F" w:tentative="1">
+      <w:start w:val="1"/>
+      <w:numFmt w:val="decimal"/>
+      <w:lvlText w:val="%7."/>
+      <w:lvlJc w:val="left"/>
+      <w:pPr>
+        <w:ind w:left="5040" w:hanging="360"/>
+      </w:pPr>
+    </w:lvl>
+    <w:lvl w:ilvl="7" w:tplc="04090019" w:tentative="1">
+      <w:start w:val="1"/>
+      <w:numFmt w:val="lowerLetter"/>
+      <w:lvlText w:val="%8."/>
+      <w:lvlJc w:val="left"/>
+      <w:pPr>
+        <w:ind w:left="5760" w:hanging="360"/>
+      </w:pPr>
+    </w:lvl>
+    <w:lvl w:ilvl="8" w:tplc="0409001B" w:tentative="1">
+      <w:start w:val="1"/>
+      <w:numFmt w:val="lowerRoman"/>
+      <w:lvlText w:val="%9."/>
+      <w:lvlJc w:val="right"/>
+      <w:pPr>
+        <w:ind w:left="6480" w:hanging="180"/>
+      </w:pPr>
+    </w:lvl>
+  </w:abstractNum>
+  <w:abstractNum w:abstractNumId="10" w15:restartNumberingAfterBreak="0">
     <w:nsid w:val="700300AB"/>
     <w:multiLevelType w:val="hybridMultilevel"/>
     <w:tmpl w:val="8152AE9C"/>
@@ -4771,7 +5372,7 @@
       </w:rPr>
     </w:lvl>
   </w:abstractNum>
-  <w:abstractNum w:abstractNumId="10" w15:restartNumberingAfterBreak="0">
+  <w:abstractNum w:abstractNumId="11" w15:restartNumberingAfterBreak="0">
     <w:nsid w:val="71080BD3"/>
     <w:multiLevelType w:val="hybridMultilevel"/>
     <w:tmpl w:val="4FDC36DC"/>
@@ -4864,7 +5465,7 @@
     <w:abstractNumId w:val="8"/>
   </w:num>
   <w:num w:numId="2">
-    <w:abstractNumId w:val="9"/>
+    <w:abstractNumId w:val="10"/>
   </w:num>
   <w:num w:numId="3">
     <w:abstractNumId w:val="2"/>
@@ -4891,7 +5492,10 @@
     <w:abstractNumId w:val="6"/>
   </w:num>
   <w:num w:numId="11">
-    <w:abstractNumId w:val="10"/>
+    <w:abstractNumId w:val="11"/>
+  </w:num>
+  <w:num w:numId="12">
+    <w:abstractNumId w:val="9"/>
   </w:num>
 </w:numbering>
 </file>
@@ -5723,7 +6327,7 @@
 </file>
 
 <file path=customXml/itemProps1.xml><?xml version="1.0" encoding="utf-8"?>
-<ds:datastoreItem xmlns:ds="http://schemas.openxmlformats.org/officeDocument/2006/customXml" ds:itemID="{6470C23F-597C-4EF6-905D-6468DF8A04D7}">
+<ds:datastoreItem xmlns:ds="http://schemas.openxmlformats.org/officeDocument/2006/customXml" ds:itemID="{5ED262E8-5A9A-4D9A-9024-A83964B47DE0}">
   <ds:schemaRefs>
     <ds:schemaRef ds:uri="http://schemas.openxmlformats.org/officeDocument/2006/bibliography"/>
   </ds:schemaRefs>

</xml_diff>